<commit_message>
added unit test for packet service
</commit_message>
<xml_diff>
--- a/documentation/Crossyn_Research_doc.docx
+++ b/documentation/Crossyn_Research_doc.docx
@@ -741,13 +741,13 @@
           <w:r>
             <w:fldChar w:fldCharType="separate"/>
           </w:r>
-          <w:hyperlink w:anchor="_Toc86762687" w:history="1">
+          <w:hyperlink w:anchor="_Toc88842402" w:history="1">
             <w:r>
               <w:rPr>
                 <w:rStyle w:val="Hyperlink"/>
                 <w:noProof/>
               </w:rPr>
-              <w:t>1. Most Appropriate Database Type</w:t>
+              <w:t>1. Which type of database to use for storing the data?</w:t>
             </w:r>
             <w:r>
               <w:rPr>
@@ -768,7 +768,7 @@
                 <w:noProof/>
                 <w:webHidden/>
               </w:rPr>
-              <w:instrText xml:space="preserve"> PAGEREF _Toc86762687 \h </w:instrText>
+              <w:instrText xml:space="preserve"> PAGEREF _Toc88842402 \h </w:instrText>
             </w:r>
             <w:r>
               <w:rPr>
@@ -813,13 +813,13 @@
               <w:lang w:val="en-GB" w:eastAsia="en-GB"/>
             </w:rPr>
           </w:pPr>
-          <w:hyperlink w:anchor="_Toc86762688" w:history="1">
+          <w:hyperlink w:anchor="_Toc88842403" w:history="1">
             <w:r>
               <w:rPr>
                 <w:rStyle w:val="Hyperlink"/>
                 <w:noProof/>
               </w:rPr>
-              <w:t>1.1 What is a relational database?</w:t>
+              <w:t>1.1 Relational Databases</w:t>
             </w:r>
             <w:r>
               <w:rPr>
@@ -840,7 +840,7 @@
                 <w:noProof/>
                 <w:webHidden/>
               </w:rPr>
-              <w:instrText xml:space="preserve"> PAGEREF _Toc86762688 \h </w:instrText>
+              <w:instrText xml:space="preserve"> PAGEREF _Toc88842403 \h </w:instrText>
             </w:r>
             <w:r>
               <w:rPr>
@@ -885,13 +885,13 @@
               <w:lang w:val="en-GB" w:eastAsia="en-GB"/>
             </w:rPr>
           </w:pPr>
-          <w:hyperlink w:anchor="_Toc86762689" w:history="1">
+          <w:hyperlink w:anchor="_Toc88842404" w:history="1">
             <w:r>
               <w:rPr>
                 <w:rStyle w:val="Hyperlink"/>
                 <w:noProof/>
               </w:rPr>
-              <w:t>1.2 What is a NoSQL database?</w:t>
+              <w:t>1.2 NoSQL Databases</w:t>
             </w:r>
             <w:r>
               <w:rPr>
@@ -912,7 +912,7 @@
                 <w:noProof/>
                 <w:webHidden/>
               </w:rPr>
-              <w:instrText xml:space="preserve"> PAGEREF _Toc86762689 \h </w:instrText>
+              <w:instrText xml:space="preserve"> PAGEREF _Toc88842404 \h </w:instrText>
             </w:r>
             <w:r>
               <w:rPr>
@@ -957,7 +957,7 @@
               <w:lang w:val="en-GB" w:eastAsia="en-GB"/>
             </w:rPr>
           </w:pPr>
-          <w:hyperlink w:anchor="_Toc86762690" w:history="1">
+          <w:hyperlink w:anchor="_Toc88842405" w:history="1">
             <w:r>
               <w:rPr>
                 <w:rStyle w:val="Hyperlink"/>
@@ -984,7 +984,7 @@
                 <w:noProof/>
                 <w:webHidden/>
               </w:rPr>
-              <w:instrText xml:space="preserve"> PAGEREF _Toc86762690 \h </w:instrText>
+              <w:instrText xml:space="preserve"> PAGEREF _Toc88842405 \h </w:instrText>
             </w:r>
             <w:r>
               <w:rPr>
@@ -1029,13 +1029,13 @@
               <w:lang w:val="en-GB" w:eastAsia="en-GB"/>
             </w:rPr>
           </w:pPr>
-          <w:hyperlink w:anchor="_Toc86762691" w:history="1">
+          <w:hyperlink w:anchor="_Toc88842406" w:history="1">
             <w:r>
               <w:rPr>
                 <w:rStyle w:val="Hyperlink"/>
                 <w:noProof/>
               </w:rPr>
-              <w:t>1.4 Strategies for research</w:t>
+              <w:t>1.4 Which NoSQL database are we going to use?</w:t>
             </w:r>
             <w:r>
               <w:rPr>
@@ -1056,7 +1056,79 @@
                 <w:noProof/>
                 <w:webHidden/>
               </w:rPr>
-              <w:instrText xml:space="preserve"> PAGEREF _Toc86762691 \h </w:instrText>
+              <w:instrText xml:space="preserve"> PAGEREF _Toc88842406 \h </w:instrText>
+            </w:r>
+            <w:r>
+              <w:rPr>
+                <w:noProof/>
+                <w:webHidden/>
+              </w:rPr>
+            </w:r>
+            <w:r>
+              <w:rPr>
+                <w:noProof/>
+                <w:webHidden/>
+              </w:rPr>
+              <w:fldChar w:fldCharType="separate"/>
+            </w:r>
+            <w:r>
+              <w:rPr>
+                <w:noProof/>
+                <w:webHidden/>
+              </w:rPr>
+              <w:t>3</w:t>
+            </w:r>
+            <w:r>
+              <w:rPr>
+                <w:noProof/>
+                <w:webHidden/>
+              </w:rPr>
+              <w:fldChar w:fldCharType="end"/>
+            </w:r>
+          </w:hyperlink>
+        </w:p>
+        <w:p>
+          <w:pPr>
+            <w:pStyle w:val="TOC3"/>
+            <w:tabs>
+              <w:tab w:val="right" w:leader="dot" w:pos="9062"/>
+            </w:tabs>
+            <w:rPr>
+              <w:rFonts w:asciiTheme="minorHAnsi" w:eastAsiaTheme="minorEastAsia" w:hAnsiTheme="minorHAnsi" w:cstheme="minorBidi"/>
+              <w:noProof/>
+              <w:sz w:val="22"/>
+              <w:szCs w:val="22"/>
+              <w:lang w:val="en-GB" w:eastAsia="en-GB"/>
+            </w:rPr>
+          </w:pPr>
+          <w:hyperlink w:anchor="_Toc88842407" w:history="1">
+            <w:r>
+              <w:rPr>
+                <w:rStyle w:val="Hyperlink"/>
+                <w:noProof/>
+              </w:rPr>
+              <w:t>1.5 Strategies for research</w:t>
+            </w:r>
+            <w:r>
+              <w:rPr>
+                <w:noProof/>
+                <w:webHidden/>
+              </w:rPr>
+              <w:tab/>
+            </w:r>
+            <w:r>
+              <w:rPr>
+                <w:noProof/>
+                <w:webHidden/>
+              </w:rPr>
+              <w:fldChar w:fldCharType="begin"/>
+            </w:r>
+            <w:r>
+              <w:rPr>
+                <w:noProof/>
+                <w:webHidden/>
+              </w:rPr>
+              <w:instrText xml:space="preserve"> PAGEREF _Toc88842407 \h </w:instrText>
             </w:r>
             <w:r>
               <w:rPr>
@@ -1111,7 +1183,7 @@
       <w:pPr>
         <w:pStyle w:val="Heading2"/>
       </w:pPr>
-      <w:bookmarkStart w:id="1" w:name="_Toc86762687"/>
+      <w:bookmarkStart w:id="1" w:name="_Toc88842402"/>
       <w:r>
         <w:lastRenderedPageBreak/>
         <w:t>1.</w:t>
@@ -1119,27 +1191,27 @@
       <w:r>
         <w:t xml:space="preserve"> </w:t>
       </w:r>
+      <w:r>
+        <w:t>Which type of database to use for storing the data?</w:t>
+      </w:r>
       <w:bookmarkEnd w:id="1"/>
-      <w:r>
-        <w:t>Which type of database to use for storing the data?</w:t>
-      </w:r>
     </w:p>
     <w:p/>
     <w:p>
       <w:pPr>
         <w:pStyle w:val="Heading3"/>
       </w:pPr>
-      <w:bookmarkStart w:id="2" w:name="_Toc86762688"/>
+      <w:bookmarkStart w:id="2" w:name="_Toc88842403"/>
       <w:r>
         <w:t xml:space="preserve">1.1 </w:t>
       </w:r>
+      <w:r>
+        <w:t>Relational Database</w:t>
+      </w:r>
+      <w:r>
+        <w:t>s</w:t>
+      </w:r>
       <w:bookmarkEnd w:id="2"/>
-      <w:r>
-        <w:t>Relational Database</w:t>
-      </w:r>
-      <w:r>
-        <w:t>s</w:t>
-      </w:r>
     </w:p>
     <w:p>
       <w:pPr>
@@ -1327,14 +1399,14 @@
       <w:pPr>
         <w:pStyle w:val="Heading3"/>
       </w:pPr>
-      <w:bookmarkStart w:id="3" w:name="_Toc86762689"/>
+      <w:bookmarkStart w:id="3" w:name="_Toc88842404"/>
       <w:r>
         <w:t xml:space="preserve">1.2 </w:t>
       </w:r>
+      <w:r>
+        <w:t>NoSQL Databases</w:t>
+      </w:r>
       <w:bookmarkEnd w:id="3"/>
-      <w:r>
-        <w:t>NoSQL Databases</w:t>
-      </w:r>
     </w:p>
     <w:p>
       <w:pPr>
@@ -1488,11 +1560,12 @@
         <w:t>Lack of consistency when it comes to storing large amounts of data</w:t>
       </w:r>
     </w:p>
+    <w:p/>
     <w:p>
       <w:pPr>
         <w:pStyle w:val="Heading3"/>
       </w:pPr>
-      <w:bookmarkStart w:id="4" w:name="_Toc86762690"/>
+      <w:bookmarkStart w:id="4" w:name="_Toc88842405"/>
       <w:r>
         <w:t xml:space="preserve">1.3 </w:t>
       </w:r>
@@ -1556,19 +1629,53 @@
         <w:t>In conclusion, we think the most rational choice for storing the amount and types of data we are going create and receive, is a non-relational database.</w:t>
       </w:r>
     </w:p>
+    <w:p>
+      <w:pPr>
+        <w:ind w:firstLine="720"/>
+      </w:pPr>
+    </w:p>
+    <w:p>
+      <w:pPr>
+        <w:pStyle w:val="Heading3"/>
+      </w:pPr>
+      <w:bookmarkStart w:id="5" w:name="_Toc88842406"/>
+      <w:r>
+        <w:t>1.</w:t>
+      </w:r>
+      <w:r>
+        <w:t>4</w:t>
+      </w:r>
+      <w:r>
+        <w:t xml:space="preserve"> Which NoSQL database are we going to use?</w:t>
+      </w:r>
+      <w:bookmarkEnd w:id="5"/>
+    </w:p>
+    <w:p>
+      <w:r>
+        <w:tab/>
+        <w:t>We have decided to use MongoDB because it is the industry standart when it comes to non-relational databases. There is a lot of documentation and the support is very good when needed.</w:t>
+      </w:r>
+    </w:p>
     <w:p/>
+    <w:p/>
     <w:p>
       <w:pPr>
         <w:pStyle w:val="Heading3"/>
       </w:pPr>
-      <w:bookmarkStart w:id="5" w:name="_Toc86762691"/>
-      <w:r>
-        <w:t xml:space="preserve">1.4 </w:t>
+      <w:bookmarkStart w:id="6" w:name="_Toc88842407"/>
+      <w:r>
+        <w:t>1.</w:t>
+      </w:r>
+      <w:r>
+        <w:t>5</w:t>
+      </w:r>
+      <w:r>
+        <w:t xml:space="preserve"> </w:t>
       </w:r>
       <w:r>
         <w:t>Strategies for research</w:t>
       </w:r>
-      <w:bookmarkEnd w:id="5"/>
+      <w:bookmarkEnd w:id="6"/>
     </w:p>
     <w:p>
       <w:pPr>

</xml_diff>